<commit_message>
Context and Projectdefinitie added
</commit_message>
<xml_diff>
--- a/documents/Onderzoeksplan/H1&H2_Context_Project_Definitie.docx
+++ b/documents/Onderzoeksplan/H1&H2_Context_Project_Definitie.docx
@@ -15,16 +15,7 @@
         <w:pStyle w:val="Geenafstand"/>
       </w:pPr>
       <w:r>
-        <w:t xml:space="preserve">Dit </w:t>
-      </w:r>
-      <w:r>
-        <w:t xml:space="preserve">project </w:t>
-      </w:r>
-      <w:r>
-        <w:t>wordt</w:t>
-      </w:r>
-      <w:r>
-        <w:t xml:space="preserve"> uitgevoerd voor de Hogeschool Arnhem Nijmegen (HAN). </w:t>
+        <w:t xml:space="preserve">Dit project wordt uitgevoerd voor de Hogeschool Arnhem Nijmegen (HAN). </w:t>
       </w:r>
       <w:r>
         <w:t>Binnen de organisatie</w:t>
@@ -36,39 +27,7 @@
         <w:t xml:space="preserve"> de opdracht</w:t>
       </w:r>
       <w:r>
-        <w:t xml:space="preserve"> afkomstig van de afdeling Informatica Communicatie Academy</w:t>
-      </w:r>
-      <w:r>
-        <w:t xml:space="preserve"> voor de richting Technische Informatica. In</w:t>
-      </w:r>
-      <w:r>
-        <w:t xml:space="preserve"> </w:t>
-      </w:r>
-      <w:r>
-        <w:t>deze</w:t>
-      </w:r>
-      <w:r>
-        <w:t xml:space="preserve"> </w:t>
-      </w:r>
-      <w:r>
-        <w:t>richting</w:t>
-      </w:r>
-      <w:r>
-        <w:t xml:space="preserve"> van de HAN wordt er </w:t>
-      </w:r>
-      <w:r>
-        <w:t xml:space="preserve">vooral gewerkt met </w:t>
-      </w:r>
-      <w:proofErr w:type="spellStart"/>
-      <w:r>
-        <w:t>embedded</w:t>
-      </w:r>
-      <w:proofErr w:type="spellEnd"/>
-      <w:r>
-        <w:t xml:space="preserve"> systems, zoals autonome robots</w:t>
-      </w:r>
-      <w:r>
-        <w:t xml:space="preserve">. </w:t>
+        <w:t xml:space="preserve"> afkomstig van de afdeling Informatica Communicatie Academy voor de richting Technische Informatica. In deze richting van de HAN wordt er vooral gewerkt met embedded systems, zoals autonome robots. </w:t>
       </w:r>
     </w:p>
     <w:p>
@@ -97,15 +56,13 @@
         <w:pStyle w:val="Geenafstand"/>
       </w:pPr>
       <w:r>
-        <w:t xml:space="preserve">De afdeling ICA heeft een robotarm, </w:t>
-      </w:r>
-      <w:proofErr w:type="spellStart"/>
-      <w:r>
-        <w:t>melfa</w:t>
-      </w:r>
-      <w:proofErr w:type="spellEnd"/>
-      <w:r>
-        <w:t xml:space="preserve"> rv-2aj, overgenomen van Elektrotechniek. Deze arm </w:t>
+        <w:t xml:space="preserve">De afdeling ICA heeft een robotarm, melfa rv-2aj, overgenomen van </w:t>
+      </w:r>
+      <w:r>
+        <w:t xml:space="preserve">de afdeling </w:t>
+      </w:r>
+      <w:r>
+        <w:t xml:space="preserve">Elektrotechniek. Deze arm </w:t>
       </w:r>
       <w:r>
         <w:t>heeft nu geen functie</w:t>
@@ -233,69 +190,98 @@
       <w:pPr>
         <w:pStyle w:val="Kop2"/>
       </w:pPr>
-      <w:proofErr w:type="spellStart"/>
-      <w:r>
-        <w:t>Succescritiria</w:t>
-      </w:r>
-      <w:proofErr w:type="spellEnd"/>
+      <w:r>
+        <w:t>Succes</w:t>
+      </w:r>
+      <w:r>
+        <w:t>criteria</w:t>
+      </w:r>
+    </w:p>
+    <w:p>
+      <w:pPr>
+        <w:rPr>
+          <w:u w:val="double"/>
+        </w:rPr>
+      </w:pPr>
+      <w:r>
+        <w:t xml:space="preserve">Om dit </w:t>
+      </w:r>
+      <w:r>
+        <w:t xml:space="preserve">onderzoeksproject </w:t>
+      </w:r>
+      <w:r>
+        <w:t xml:space="preserve">succesvol te </w:t>
+      </w:r>
+      <w:r>
+        <w:t>voltooi</w:t>
+      </w:r>
+      <w:r>
+        <w:t>en</w:t>
+      </w:r>
+      <w:r>
+        <w:t xml:space="preserve"> </w:t>
+      </w:r>
+      <w:r>
+        <w:t>moeten alle deelvragen worden beantwoord. Hieruit kan dan een conclusie worden getrokken en de hoofdvraag worden beantwoord. Dit zal worden vastgelegd in een onderzoeksrapport en afhankelijk van het resultaat zal er een product gerealiseerd worden. De eisen voor dit product zullen later in het proces worden toegevoegd.</w:t>
+      </w:r>
+    </w:p>
+    <w:p>
+      <w:pPr>
+        <w:pStyle w:val="Kop2"/>
+      </w:pPr>
+      <w:r>
+        <w:t>Projectgren</w:t>
+      </w:r>
+      <w:r>
+        <w:t>zen</w:t>
+      </w:r>
+    </w:p>
+    <w:p>
+      <w:r>
+        <w:t>Om de werkzaamheden binnen dit project af te bakenen zijn er project grenzen opgesteld. Deze zullen aan de hand van het onderzoek worden bijgesteld.</w:t>
+      </w:r>
+    </w:p>
+    <w:p>
+      <w:pPr>
+        <w:pStyle w:val="Kop3"/>
+      </w:pPr>
+      <w:r>
+        <w:t xml:space="preserve">Binnen </w:t>
+      </w:r>
+      <w:r>
+        <w:t xml:space="preserve">en buiten </w:t>
+      </w:r>
+      <w:r>
+        <w:t>de scope</w:t>
+      </w:r>
+    </w:p>
+    <w:p>
+      <w:r>
+        <w:t>Tijdens het onderzoek wordt er vooral gericht op de werking van de robotarm. De functionaliteiten en de mogelijkheden zijn daarbij het belangrijkst. Wanneer dit voorspoedig verloopt kan het onderzoek mogelijk worden uitbereid, maar in eerste instantie vallen extra sub-onderzoeken buiten de scope. Hier</w:t>
+      </w:r>
+      <w:r>
+        <w:t>onder kan worden verstaan dat e</w:t>
+      </w:r>
+      <w:r>
+        <w:t>e</w:t>
+      </w:r>
+      <w:r>
+        <w:t>n</w:t>
+      </w:r>
+      <w:r>
+        <w:t xml:space="preserve"> mogelijk onderzoek naar beeldherkenning en de combinatie hiervan met de robotarm buiten de scope vallen. Wanneer uit het onderzoek naar de robotarm blijkt dat er ruimte is voor extra functionaliteiten zullen de taken worden opgepakt.</w:t>
+      </w:r>
     </w:p>
     <w:p/>
     <w:p>
-      <w:pPr>
-        <w:pStyle w:val="Kop3"/>
-      </w:pPr>
-      <w:r>
-        <w:t xml:space="preserve">Globale </w:t>
+      <w:r>
+        <w:t>Tijdens dit project valt het onder</w:t>
+      </w:r>
+      <w:r>
+        <w:t>houd binnen de scope, maar het onderhoud na de oplevering valt buiten de scope. Wel zal er documentatie worden opgesteld voor eventuele doorontwikkeling.</w:t>
       </w:r>
       <w:bookmarkStart w:id="0" w:name="_GoBack"/>
       <w:bookmarkEnd w:id="0"/>
-      <w:r>
-        <w:t>eisen</w:t>
-      </w:r>
-    </w:p>
-    <w:p>
-      <w:pPr>
-        <w:pStyle w:val="Geenafstand"/>
-      </w:pPr>
-    </w:p>
-    <w:p>
-      <w:pPr>
-        <w:pStyle w:val="Kop2"/>
-      </w:pPr>
-      <w:r>
-        <w:t>Projectgren</w:t>
-      </w:r>
-      <w:r>
-        <w:t>zen</w:t>
-      </w:r>
-    </w:p>
-    <w:p/>
-    <w:p>
-      <w:pPr>
-        <w:pStyle w:val="Kop3"/>
-      </w:pPr>
-      <w:r>
-        <w:t>Binnen de scope</w:t>
-      </w:r>
-    </w:p>
-    <w:p/>
-    <w:p>
-      <w:pPr>
-        <w:pStyle w:val="Kop3"/>
-      </w:pPr>
-      <w:r>
-        <w:t>Buiten de scope</w:t>
-      </w:r>
-    </w:p>
-    <w:p>
-      <w:pPr>
-        <w:pStyle w:val="Geenafstand"/>
-      </w:pPr>
-    </w:p>
-    <w:p>
-      <w:pPr>
-        <w:pStyle w:val="Geenafstand"/>
-      </w:pPr>
     </w:p>
     <w:sectPr>
       <w:pgSz w:w="11906" w:h="16838"/>
@@ -310,6 +296,119 @@
 <file path=word/numbering.xml><?xml version="1.0" encoding="utf-8"?>
 <w:numbering xmlns:wpc="http://schemas.microsoft.com/office/word/2010/wordprocessingCanvas" xmlns:mc="http://schemas.openxmlformats.org/markup-compatibility/2006" xmlns:o="urn:schemas-microsoft-com:office:office" xmlns:r="http://schemas.openxmlformats.org/officeDocument/2006/relationships" xmlns:m="http://schemas.openxmlformats.org/officeDocument/2006/math" xmlns:v="urn:schemas-microsoft-com:vml" xmlns:wp14="http://schemas.microsoft.com/office/word/2010/wordprocessingDrawing" xmlns:wp="http://schemas.openxmlformats.org/drawingml/2006/wordprocessingDrawing" xmlns:w10="urn:schemas-microsoft-com:office:word" xmlns:w="http://schemas.openxmlformats.org/wordprocessingml/2006/main" xmlns:w14="http://schemas.microsoft.com/office/word/2010/wordml" xmlns:wpg="http://schemas.microsoft.com/office/word/2010/wordprocessingGroup" xmlns:wpi="http://schemas.microsoft.com/office/word/2010/wordprocessingInk" xmlns:wne="http://schemas.microsoft.com/office/word/2006/wordml" xmlns:wps="http://schemas.microsoft.com/office/word/2010/wordprocessingShape" mc:Ignorable="w14 wp14">
   <w:abstractNum w:abstractNumId="0">
+    <w:nsid w:val="242F4B23"/>
+    <w:multiLevelType w:val="hybridMultilevel"/>
+    <w:tmpl w:val="DFD2FB8A"/>
+    <w:lvl w:ilvl="0" w:tplc="2B863C7C">
+      <w:start w:val="1"/>
+      <w:numFmt w:val="bullet"/>
+      <w:lvlText w:val=""/>
+      <w:lvlJc w:val="left"/>
+      <w:pPr>
+        <w:ind w:left="720" w:hanging="360"/>
+      </w:pPr>
+      <w:rPr>
+        <w:rFonts w:ascii="Symbol" w:eastAsiaTheme="minorHAnsi" w:hAnsi="Symbol" w:cstheme="minorBidi" w:hint="default"/>
+      </w:rPr>
+    </w:lvl>
+    <w:lvl w:ilvl="1" w:tplc="04130003" w:tentative="1">
+      <w:start w:val="1"/>
+      <w:numFmt w:val="bullet"/>
+      <w:lvlText w:val="o"/>
+      <w:lvlJc w:val="left"/>
+      <w:pPr>
+        <w:ind w:left="1440" w:hanging="360"/>
+      </w:pPr>
+      <w:rPr>
+        <w:rFonts w:ascii="Courier New" w:hAnsi="Courier New" w:cs="Courier New" w:hint="default"/>
+      </w:rPr>
+    </w:lvl>
+    <w:lvl w:ilvl="2" w:tplc="04130005" w:tentative="1">
+      <w:start w:val="1"/>
+      <w:numFmt w:val="bullet"/>
+      <w:lvlText w:val=""/>
+      <w:lvlJc w:val="left"/>
+      <w:pPr>
+        <w:ind w:left="2160" w:hanging="360"/>
+      </w:pPr>
+      <w:rPr>
+        <w:rFonts w:ascii="Wingdings" w:hAnsi="Wingdings" w:hint="default"/>
+      </w:rPr>
+    </w:lvl>
+    <w:lvl w:ilvl="3" w:tplc="04130001" w:tentative="1">
+      <w:start w:val="1"/>
+      <w:numFmt w:val="bullet"/>
+      <w:lvlText w:val=""/>
+      <w:lvlJc w:val="left"/>
+      <w:pPr>
+        <w:ind w:left="2880" w:hanging="360"/>
+      </w:pPr>
+      <w:rPr>
+        <w:rFonts w:ascii="Symbol" w:hAnsi="Symbol" w:hint="default"/>
+      </w:rPr>
+    </w:lvl>
+    <w:lvl w:ilvl="4" w:tplc="04130003" w:tentative="1">
+      <w:start w:val="1"/>
+      <w:numFmt w:val="bullet"/>
+      <w:lvlText w:val="o"/>
+      <w:lvlJc w:val="left"/>
+      <w:pPr>
+        <w:ind w:left="3600" w:hanging="360"/>
+      </w:pPr>
+      <w:rPr>
+        <w:rFonts w:ascii="Courier New" w:hAnsi="Courier New" w:cs="Courier New" w:hint="default"/>
+      </w:rPr>
+    </w:lvl>
+    <w:lvl w:ilvl="5" w:tplc="04130005" w:tentative="1">
+      <w:start w:val="1"/>
+      <w:numFmt w:val="bullet"/>
+      <w:lvlText w:val=""/>
+      <w:lvlJc w:val="left"/>
+      <w:pPr>
+        <w:ind w:left="4320" w:hanging="360"/>
+      </w:pPr>
+      <w:rPr>
+        <w:rFonts w:ascii="Wingdings" w:hAnsi="Wingdings" w:hint="default"/>
+      </w:rPr>
+    </w:lvl>
+    <w:lvl w:ilvl="6" w:tplc="04130001" w:tentative="1">
+      <w:start w:val="1"/>
+      <w:numFmt w:val="bullet"/>
+      <w:lvlText w:val=""/>
+      <w:lvlJc w:val="left"/>
+      <w:pPr>
+        <w:ind w:left="5040" w:hanging="360"/>
+      </w:pPr>
+      <w:rPr>
+        <w:rFonts w:ascii="Symbol" w:hAnsi="Symbol" w:hint="default"/>
+      </w:rPr>
+    </w:lvl>
+    <w:lvl w:ilvl="7" w:tplc="04130003" w:tentative="1">
+      <w:start w:val="1"/>
+      <w:numFmt w:val="bullet"/>
+      <w:lvlText w:val="o"/>
+      <w:lvlJc w:val="left"/>
+      <w:pPr>
+        <w:ind w:left="5760" w:hanging="360"/>
+      </w:pPr>
+      <w:rPr>
+        <w:rFonts w:ascii="Courier New" w:hAnsi="Courier New" w:cs="Courier New" w:hint="default"/>
+      </w:rPr>
+    </w:lvl>
+    <w:lvl w:ilvl="8" w:tplc="04130005" w:tentative="1">
+      <w:start w:val="1"/>
+      <w:numFmt w:val="bullet"/>
+      <w:lvlText w:val=""/>
+      <w:lvlJc w:val="left"/>
+      <w:pPr>
+        <w:ind w:left="6480" w:hanging="360"/>
+      </w:pPr>
+      <w:rPr>
+        <w:rFonts w:ascii="Wingdings" w:hAnsi="Wingdings" w:hint="default"/>
+      </w:rPr>
+    </w:lvl>
+  </w:abstractNum>
+  <w:abstractNum w:abstractNumId="1">
     <w:nsid w:val="370D28AF"/>
     <w:multiLevelType w:val="multilevel"/>
     <w:tmpl w:val="04130025"/>
@@ -404,7 +503,7 @@
       </w:pPr>
     </w:lvl>
   </w:abstractNum>
-  <w:abstractNum w:abstractNumId="1">
+  <w:abstractNum w:abstractNumId="2">
     <w:nsid w:val="4C2E52A8"/>
     <w:multiLevelType w:val="hybridMultilevel"/>
     <w:tmpl w:val="81AAEDAC"/>
@@ -490,7 +589,7 @@
       </w:pPr>
     </w:lvl>
   </w:abstractNum>
-  <w:abstractNum w:abstractNumId="2">
+  <w:abstractNum w:abstractNumId="3">
     <w:nsid w:val="7E030A08"/>
     <w:multiLevelType w:val="hybridMultilevel"/>
     <w:tmpl w:val="5F46910A"/>
@@ -603,25 +702,16 @@
     </w:lvl>
   </w:abstractNum>
   <w:num w:numId="1">
-    <w:abstractNumId w:val="2"/>
-    <w:lvlOverride w:ilvl="0"/>
-    <w:lvlOverride w:ilvl="1"/>
-    <w:lvlOverride w:ilvl="2"/>
-    <w:lvlOverride w:ilvl="3"/>
-    <w:lvlOverride w:ilvl="4"/>
-    <w:lvlOverride w:ilvl="5"/>
-    <w:lvlOverride w:ilvl="6"/>
-    <w:lvlOverride w:ilvl="7"/>
-    <w:lvlOverride w:ilvl="8"/>
+    <w:abstractNumId w:val="3"/>
   </w:num>
   <w:num w:numId="2">
-    <w:abstractNumId w:val="2"/>
+    <w:abstractNumId w:val="3"/>
   </w:num>
   <w:num w:numId="3">
-    <w:abstractNumId w:val="0"/>
+    <w:abstractNumId w:val="1"/>
   </w:num>
   <w:num w:numId="4">
-    <w:abstractNumId w:val="1"/>
+    <w:abstractNumId w:val="2"/>
     <w:lvlOverride w:ilvl="0">
       <w:startOverride w:val="1"/>
     </w:lvlOverride>
@@ -649,6 +739,9 @@
     <w:lvlOverride w:ilvl="8">
       <w:startOverride w:val="1"/>
     </w:lvlOverride>
+  </w:num>
+  <w:num w:numId="5">
+    <w:abstractNumId w:val="0"/>
   </w:num>
 </w:numbering>
 </file>
@@ -1281,6 +1374,36 @@
       <w:szCs w:val="20"/>
     </w:rPr>
   </w:style>
+  <w:style w:type="table" w:styleId="Tabelraster">
+    <w:name w:val="Table Grid"/>
+    <w:basedOn w:val="Standaardtabel"/>
+    <w:uiPriority w:val="59"/>
+    <w:rsid w:val="0030392D"/>
+    <w:pPr>
+      <w:spacing w:after="0" w:line="240" w:lineRule="auto"/>
+    </w:pPr>
+    <w:tblPr>
+      <w:tblBorders>
+        <w:top w:val="single" w:sz="4" w:space="0" w:color="auto"/>
+        <w:left w:val="single" w:sz="4" w:space="0" w:color="auto"/>
+        <w:bottom w:val="single" w:sz="4" w:space="0" w:color="auto"/>
+        <w:right w:val="single" w:sz="4" w:space="0" w:color="auto"/>
+        <w:insideH w:val="single" w:sz="4" w:space="0" w:color="auto"/>
+        <w:insideV w:val="single" w:sz="4" w:space="0" w:color="auto"/>
+      </w:tblBorders>
+    </w:tblPr>
+  </w:style>
+  <w:style w:type="paragraph" w:styleId="Lijstalinea">
+    <w:name w:val="List Paragraph"/>
+    <w:basedOn w:val="Standaard"/>
+    <w:uiPriority w:val="34"/>
+    <w:qFormat/>
+    <w:rsid w:val="0030392D"/>
+    <w:pPr>
+      <w:ind w:left="720"/>
+      <w:contextualSpacing/>
+    </w:pPr>
+  </w:style>
 </w:styles>
 </file>
 
@@ -1911,6 +2034,36 @@
       <w:sz w:val="20"/>
       <w:szCs w:val="20"/>
     </w:rPr>
+  </w:style>
+  <w:style w:type="table" w:styleId="Tabelraster">
+    <w:name w:val="Table Grid"/>
+    <w:basedOn w:val="Standaardtabel"/>
+    <w:uiPriority w:val="59"/>
+    <w:rsid w:val="0030392D"/>
+    <w:pPr>
+      <w:spacing w:after="0" w:line="240" w:lineRule="auto"/>
+    </w:pPr>
+    <w:tblPr>
+      <w:tblBorders>
+        <w:top w:val="single" w:sz="4" w:space="0" w:color="auto"/>
+        <w:left w:val="single" w:sz="4" w:space="0" w:color="auto"/>
+        <w:bottom w:val="single" w:sz="4" w:space="0" w:color="auto"/>
+        <w:right w:val="single" w:sz="4" w:space="0" w:color="auto"/>
+        <w:insideH w:val="single" w:sz="4" w:space="0" w:color="auto"/>
+        <w:insideV w:val="single" w:sz="4" w:space="0" w:color="auto"/>
+      </w:tblBorders>
+    </w:tblPr>
+  </w:style>
+  <w:style w:type="paragraph" w:styleId="Lijstalinea">
+    <w:name w:val="List Paragraph"/>
+    <w:basedOn w:val="Standaard"/>
+    <w:uiPriority w:val="34"/>
+    <w:qFormat/>
+    <w:rsid w:val="0030392D"/>
+    <w:pPr>
+      <w:ind w:left="720"/>
+      <w:contextualSpacing/>
+    </w:pPr>
   </w:style>
 </w:styles>
 </file>

</xml_diff>

<commit_message>
New onderzoeksplan and H1 + 2 edit.
</commit_message>
<xml_diff>
--- a/documents/Onderzoeksplan/H1&H2_Context_Project_Definitie.docx
+++ b/documents/Onderzoeksplan/H1&H2_Context_Project_Definitie.docx
@@ -27,7 +27,24 @@
         <w:t xml:space="preserve"> de opdracht</w:t>
       </w:r>
       <w:r>
-        <w:t xml:space="preserve"> afkomstig van de afdeling Informatica Communicatie Academy voor de richting Technische Informatica. In deze richting van de HAN wordt er vooral gewerkt met embedded systems, zoals autonome robots. </w:t>
+        <w:t xml:space="preserve"> afkomstig van de afdeling </w:t>
+      </w:r>
+      <w:r>
+        <w:t>Informatica Communicatie Academie</w:t>
+      </w:r>
+      <w:r>
+        <w:t xml:space="preserve"> voor de richting Technische Informatica. In deze richting van de HAN wordt er vooral gewerkt met </w:t>
+      </w:r>
+      <w:proofErr w:type="spellStart"/>
+      <w:r>
+        <w:t>embedded</w:t>
+      </w:r>
+      <w:proofErr w:type="spellEnd"/>
+      <w:r>
+        <w:t xml:space="preserve"> </w:t>
+      </w:r>
+      <w:r>
+        <w:t>systems, zoals autonome robots.</w:t>
       </w:r>
     </w:p>
     <w:p>
@@ -42,6 +59,9 @@
       <w:pPr>
         <w:pStyle w:val="Geenafstand"/>
       </w:pPr>
+      <w:r>
+        <w:t>TO DO inleiding</w:t>
+      </w:r>
     </w:p>
     <w:p>
       <w:pPr>
@@ -56,7 +76,18 @@
         <w:pStyle w:val="Geenafstand"/>
       </w:pPr>
       <w:r>
-        <w:t xml:space="preserve">De afdeling ICA heeft een robotarm, melfa rv-2aj, overgenomen van </w:t>
+        <w:t xml:space="preserve">De afdeling ICA heeft een robotarm, </w:t>
+      </w:r>
+      <w:r>
+        <w:t xml:space="preserve">van he type </w:t>
+      </w:r>
+      <w:proofErr w:type="spellStart"/>
+      <w:r>
+        <w:t>melfa</w:t>
+      </w:r>
+      <w:proofErr w:type="spellEnd"/>
+      <w:r>
+        <w:t xml:space="preserve"> rv-2aj, overgenomen van </w:t>
       </w:r>
       <w:r>
         <w:t xml:space="preserve">de afdeling </w:t>
@@ -87,6 +118,108 @@
       </w:r>
       <w:r>
         <w:t>.</w:t>
+      </w:r>
+    </w:p>
+    <w:p>
+      <w:pPr>
+        <w:pStyle w:val="Geenafstand"/>
+        <w:keepNext/>
+        <w:jc w:val="center"/>
+      </w:pPr>
+      <w:r>
+        <w:rPr>
+          <w:noProof/>
+          <w:lang w:eastAsia="nl-NL"/>
+        </w:rPr>
+        <w:drawing>
+          <wp:inline distT="0" distB="0" distL="0" distR="0" wp14:anchorId="4C24BB7E" wp14:editId="3839B627">
+            <wp:extent cx="2514600" cy="2857500"/>
+            <wp:effectExtent l="0" t="0" r="0" b="0"/>
+            <wp:docPr id="1" name="Afbeelding 1" descr="https://mariuszmerinox.files.wordpress.com/2015/04/rv-2ja.jpg"/>
+            <wp:cNvGraphicFramePr>
+              <a:graphicFrameLocks xmlns:a="http://schemas.openxmlformats.org/drawingml/2006/main" noChangeAspect="1"/>
+            </wp:cNvGraphicFramePr>
+            <a:graphic xmlns:a="http://schemas.openxmlformats.org/drawingml/2006/main">
+              <a:graphicData uri="http://schemas.openxmlformats.org/drawingml/2006/picture">
+                <pic:pic xmlns:pic="http://schemas.openxmlformats.org/drawingml/2006/picture">
+                  <pic:nvPicPr>
+                    <pic:cNvPr id="0" name="Picture 1" descr="https://mariuszmerinox.files.wordpress.com/2015/04/rv-2ja.jpg"/>
+                    <pic:cNvPicPr>
+                      <a:picLocks noChangeAspect="1" noChangeArrowheads="1"/>
+                    </pic:cNvPicPr>
+                  </pic:nvPicPr>
+                  <pic:blipFill>
+                    <a:blip r:embed="rId6">
+                      <a:extLst>
+                        <a:ext uri="{28A0092B-C50C-407E-A947-70E740481C1C}">
+                          <a14:useLocalDpi xmlns:a14="http://schemas.microsoft.com/office/drawing/2010/main" val="0"/>
+                        </a:ext>
+                      </a:extLst>
+                    </a:blip>
+                    <a:srcRect/>
+                    <a:stretch>
+                      <a:fillRect/>
+                    </a:stretch>
+                  </pic:blipFill>
+                  <pic:spPr bwMode="auto">
+                    <a:xfrm>
+                      <a:off x="0" y="0"/>
+                      <a:ext cx="2514600" cy="2857500"/>
+                    </a:xfrm>
+                    <a:prstGeom prst="rect">
+                      <a:avLst/>
+                    </a:prstGeom>
+                    <a:noFill/>
+                    <a:ln>
+                      <a:noFill/>
+                    </a:ln>
+                  </pic:spPr>
+                </pic:pic>
+              </a:graphicData>
+            </a:graphic>
+          </wp:inline>
+        </w:drawing>
+      </w:r>
+    </w:p>
+    <w:p>
+      <w:pPr>
+        <w:pStyle w:val="Bijschrift"/>
+        <w:jc w:val="center"/>
+      </w:pPr>
+      <w:r>
+        <w:t xml:space="preserve">Figuur </w:t>
+      </w:r>
+      <w:r>
+        <w:fldChar w:fldCharType="begin"/>
+      </w:r>
+      <w:r>
+        <w:instrText xml:space="preserve"> SEQ Figuur \* ARABIC </w:instrText>
+      </w:r>
+      <w:r>
+        <w:fldChar w:fldCharType="separate"/>
+      </w:r>
+      <w:r>
+        <w:rPr>
+          <w:noProof/>
+        </w:rPr>
+        <w:t>1</w:t>
+      </w:r>
+      <w:r>
+        <w:rPr>
+          <w:noProof/>
+        </w:rPr>
+        <w:fldChar w:fldCharType="end"/>
+      </w:r>
+      <w:r>
+        <w:t xml:space="preserve">, De </w:t>
+      </w:r>
+      <w:proofErr w:type="spellStart"/>
+      <w:r>
+        <w:t>melfa</w:t>
+      </w:r>
+      <w:proofErr w:type="spellEnd"/>
+      <w:r>
+        <w:t xml:space="preserve"> rv-2aj</w:t>
       </w:r>
     </w:p>
     <w:p>
@@ -137,6 +270,9 @@
       <w:r>
         <w:t>Hoe kan de veiligheid wordt gehandhaafd?</w:t>
       </w:r>
+      <w:r>
+        <w:t xml:space="preserve"> </w:t>
+      </w:r>
     </w:p>
     <w:p>
       <w:pPr>
@@ -147,7 +283,7 @@
         </w:numPr>
       </w:pPr>
       <w:r>
-        <w:t>Wat zijn de technische limieten? (Snelheid, kracht, draaihoek)</w:t>
+        <w:t>Welke eigenschappen zijn van belang voor de robotarm?</w:t>
       </w:r>
     </w:p>
     <w:p>
@@ -159,7 +295,7 @@
         </w:numPr>
       </w:pPr>
       <w:r>
-        <w:t>Welke programmeer taal kan er worden gebruikt?</w:t>
+        <w:t>Wat zijn de technische limieten? (Snelheid, kracht, draaihoek)</w:t>
       </w:r>
     </w:p>
     <w:p>
@@ -171,7 +307,10 @@
         </w:numPr>
       </w:pPr>
       <w:r>
-        <w:t>Hoe kan de robotarm communiceren?</w:t>
+        <w:t>Welke programmeer</w:t>
+      </w:r>
+      <w:r>
+        <w:t>talen zij het meest geschikt om de robotarm te programmeren?</w:t>
       </w:r>
     </w:p>
     <w:p>
@@ -183,7 +322,30 @@
         </w:numPr>
       </w:pPr>
       <w:r>
-        <w:t xml:space="preserve">Hoe kan de robot ar worden aangesloten? (met welke apparaten?) </w:t>
+        <w:t>Hoe kan de robotarm communiceren?</w:t>
+      </w:r>
+      <w:bookmarkStart w:id="0" w:name="_GoBack"/>
+      <w:bookmarkEnd w:id="0"/>
+    </w:p>
+    <w:p>
+      <w:pPr>
+        <w:pStyle w:val="Geenafstand"/>
+        <w:numPr>
+          <w:ilvl w:val="0"/>
+          <w:numId w:val="4"/>
+        </w:numPr>
+      </w:pPr>
+      <w:r>
+        <w:t>Hoe kan de robot</w:t>
+      </w:r>
+      <w:r>
+        <w:t>ar</w:t>
+      </w:r>
+      <w:r>
+        <w:t>m</w:t>
+      </w:r>
+      <w:r>
+        <w:t xml:space="preserve"> worden aangesloten? (met welke apparaten?) </w:t>
       </w:r>
     </w:p>
     <w:p>
@@ -230,6 +392,7 @@
         <w:pStyle w:val="Kop2"/>
       </w:pPr>
       <w:r>
+        <w:lastRenderedPageBreak/>
         <w:t>Projectgren</w:t>
       </w:r>
       <w:r>
@@ -257,7 +420,13 @@
     </w:p>
     <w:p>
       <w:r>
-        <w:t>Tijdens het onderzoek wordt er vooral gericht op de werking van de robotarm. De functionaliteiten en de mogelijkheden zijn daarbij het belangrijkst. Wanneer dit voorspoedig verloopt kan het onderzoek mogelijk worden uitbereid, maar in eerste instantie vallen extra sub-onderzoeken buiten de scope. Hier</w:t>
+        <w:t>Tijdens het onderzoek wordt er vooral gericht op de werking van de robotarm. De functionaliteiten en de mogelijkheden zijn daarbij het belangrijkst. Wanneer dit voorspoedig verloopt kan het onderzoek mogelijk worden uit</w:t>
+      </w:r>
+      <w:r>
+        <w:t>gebreid</w:t>
+      </w:r>
+      <w:r>
+        <w:t>, maar in eerste instantie vallen extra sub-onderzoeken buiten de scope. Hier</w:t>
       </w:r>
       <w:r>
         <w:t>onder kan worden verstaan dat e</w:t>
@@ -275,13 +444,14 @@
     <w:p/>
     <w:p>
       <w:r>
-        <w:t>Tijdens dit project valt het onder</w:t>
-      </w:r>
-      <w:r>
-        <w:t>houd binnen de scope, maar het onderhoud na de oplevering valt buiten de scope. Wel zal er documentatie worden opgesteld voor eventuele doorontwikkeling.</w:t>
-      </w:r>
-      <w:bookmarkStart w:id="0" w:name="_GoBack"/>
-      <w:bookmarkEnd w:id="0"/>
+        <w:t xml:space="preserve">Tijdens dit project valt het </w:t>
+      </w:r>
+      <w:r>
+        <w:t xml:space="preserve">dagelijkse </w:t>
+      </w:r>
+      <w:r>
+        <w:t>onderhoud binnen de scope, maar het onderhoud na de oplevering valt buiten de scope. Wel zal er documentatie worden opgesteld voor eventuele doorontwikkeling.</w:t>
+      </w:r>
     </w:p>
     <w:sectPr>
       <w:pgSz w:w="11906" w:h="16838"/>
@@ -1226,7 +1396,6 @@
     <w:basedOn w:val="Standaard"/>
     <w:next w:val="Standaard"/>
     <w:uiPriority w:val="35"/>
-    <w:semiHidden/>
     <w:unhideWhenUsed/>
     <w:qFormat/>
     <w:rsid w:val="003F21A9"/>
@@ -1887,7 +2056,6 @@
     <w:basedOn w:val="Standaard"/>
     <w:next w:val="Standaard"/>
     <w:uiPriority w:val="35"/>
-    <w:semiHidden/>
     <w:unhideWhenUsed/>
     <w:qFormat/>
     <w:rsid w:val="003F21A9"/>

</xml_diff>

<commit_message>
Onderzoeksplan minnus H3 and 4
</commit_message>
<xml_diff>
--- a/documents/Onderzoeksplan/H1&H2_Context_Project_Definitie.docx
+++ b/documents/Onderzoeksplan/H1&H2_Context_Project_Definitie.docx
@@ -60,13 +60,15 @@
         <w:pStyle w:val="Geenafstand"/>
       </w:pPr>
       <w:r>
-        <w:t>TO DO inleiding</w:t>
+        <w:t>In dit hoofdstuk wordt het onderzoek gespecificeerd met een doelstelling en een hoofdvraag. Deze hoofdvraag is opgedeeld in een aantal deelvragen.</w:t>
       </w:r>
     </w:p>
     <w:p>
       <w:pPr>
         <w:pStyle w:val="Kop2"/>
       </w:pPr>
+      <w:bookmarkStart w:id="0" w:name="_GoBack"/>
+      <w:bookmarkEnd w:id="0"/>
       <w:r>
         <w:t>Doelstelling</w:t>
       </w:r>
@@ -189,27 +191,14 @@
       <w:r>
         <w:t xml:space="preserve">Figuur </w:t>
       </w:r>
-      <w:r>
-        <w:fldChar w:fldCharType="begin"/>
-      </w:r>
-      <w:r>
-        <w:instrText xml:space="preserve"> SEQ Figuur \* ARABIC </w:instrText>
-      </w:r>
-      <w:r>
-        <w:fldChar w:fldCharType="separate"/>
-      </w:r>
-      <w:r>
-        <w:rPr>
-          <w:noProof/>
-        </w:rPr>
-        <w:t>1</w:t>
-      </w:r>
-      <w:r>
-        <w:rPr>
-          <w:noProof/>
-        </w:rPr>
-        <w:fldChar w:fldCharType="end"/>
-      </w:r>
+      <w:fldSimple w:instr=" SEQ Figuur \* ARABIC ">
+        <w:r>
+          <w:rPr>
+            <w:noProof/>
+          </w:rPr>
+          <w:t>1</w:t>
+        </w:r>
+      </w:fldSimple>
       <w:r>
         <w:t xml:space="preserve">, De </w:t>
       </w:r>
@@ -324,8 +313,6 @@
       <w:r>
         <w:t>Hoe kan de robotarm communiceren?</w:t>
       </w:r>
-      <w:bookmarkStart w:id="0" w:name="_GoBack"/>
-      <w:bookmarkEnd w:id="0"/>
     </w:p>
     <w:p>
       <w:pPr>
@@ -384,7 +371,11 @@
         <w:t xml:space="preserve"> </w:t>
       </w:r>
       <w:r>
-        <w:t>moeten alle deelvragen worden beantwoord. Hieruit kan dan een conclusie worden getrokken en de hoofdvraag worden beantwoord. Dit zal worden vastgelegd in een onderzoeksrapport en afhankelijk van het resultaat zal er een product gerealiseerd worden. De eisen voor dit product zullen later in het proces worden toegevoegd.</w:t>
+        <w:t xml:space="preserve">moeten alle deelvragen worden beantwoord. Hieruit kan dan een conclusie worden getrokken en de hoofdvraag worden beantwoord. Dit zal </w:t>
+      </w:r>
+      <w:r>
+        <w:lastRenderedPageBreak/>
+        <w:t>worden vastgelegd in een onderzoeksrapport en afhankelijk van het resultaat zal er een product gerealiseerd worden. De eisen voor dit product zullen later in het proces worden toegevoegd.</w:t>
       </w:r>
     </w:p>
     <w:p>
@@ -392,7 +383,6 @@
         <w:pStyle w:val="Kop2"/>
       </w:pPr>
       <w:r>
-        <w:lastRenderedPageBreak/>
         <w:t>Projectgren</w:t>
       </w:r>
       <w:r>

</xml_diff>